<commit_message>
Adding scanning fearture to proposal
</commit_message>
<xml_diff>
--- a/Proposal/SODV2202_POS_Proposal.docx
+++ b/Proposal/SODV2202_POS_Proposal.docx
@@ -31,7 +31,23 @@
           <w:rFonts w:ascii="Times New Roman" w:hAnsi="Times New Roman" w:cs="Times New Roman"/>
           <w:lang w:val="en-US"/>
         </w:rPr>
-        <w:t>Team members: Brijesh Patel, Pavir Sandhu, Hai Do</w:t>
+        <w:t xml:space="preserve">Team members: Brijesh Patel, </w:t>
+      </w:r>
+      <w:proofErr w:type="spellStart"/>
+      <w:r>
+        <w:rPr>
+          <w:rFonts w:ascii="Times New Roman" w:hAnsi="Times New Roman" w:cs="Times New Roman"/>
+          <w:lang w:val="en-US"/>
+        </w:rPr>
+        <w:t>Pavir</w:t>
+      </w:r>
+      <w:proofErr w:type="spellEnd"/>
+      <w:r>
+        <w:rPr>
+          <w:rFonts w:ascii="Times New Roman" w:hAnsi="Times New Roman" w:cs="Times New Roman"/>
+          <w:lang w:val="en-US"/>
+        </w:rPr>
+        <w:t xml:space="preserve"> Sandhu, Hai Do</w:t>
       </w:r>
     </w:p>
     <w:p>
@@ -54,10 +70,17 @@
           <w:rFonts w:ascii="Times New Roman" w:hAnsi="Times New Roman" w:cs="Times New Roman"/>
           <w:lang w:val="en-US"/>
         </w:rPr>
-        <w:t>name: C#Friends</w:t>
-      </w:r>
-      <w:bookmarkStart w:id="0" w:name="_GoBack"/>
-      <w:bookmarkEnd w:id="0"/>
+        <w:t xml:space="preserve">name: </w:t>
+      </w:r>
+      <w:proofErr w:type="spellStart"/>
+      <w:r>
+        <w:rPr>
+          <w:rFonts w:ascii="Times New Roman" w:hAnsi="Times New Roman" w:cs="Times New Roman"/>
+          <w:lang w:val="en-US"/>
+        </w:rPr>
+        <w:t>C#Friends</w:t>
+      </w:r>
+      <w:proofErr w:type="spellEnd"/>
     </w:p>
     <w:p>
       <w:pPr>
@@ -162,8 +185,8 @@
         <w:rPr>
           <w:rFonts w:ascii="Times New Roman" w:hAnsi="Times New Roman" w:cs="Times New Roman"/>
           <w:b/>
-          <w:sz w:val="32"/>
-          <w:szCs w:val="32"/>
+          <w:sz w:val="44"/>
+          <w:szCs w:val="44"/>
           <w:lang w:val="en-US"/>
         </w:rPr>
       </w:pPr>
@@ -171,8 +194,8 @@
         <w:rPr>
           <w:rFonts w:ascii="Times New Roman" w:hAnsi="Times New Roman" w:cs="Times New Roman"/>
           <w:b/>
-          <w:sz w:val="32"/>
-          <w:szCs w:val="32"/>
+          <w:sz w:val="44"/>
+          <w:szCs w:val="44"/>
           <w:lang w:val="en-US"/>
         </w:rPr>
         <w:t>Description</w:t>
@@ -184,12 +207,16 @@
         <w:ind w:firstLine="720"/>
         <w:rPr>
           <w:rFonts w:ascii="Times New Roman" w:hAnsi="Times New Roman" w:cs="Times New Roman"/>
-          <w:lang w:val="en-US"/>
-        </w:rPr>
-      </w:pPr>
-      <w:r>
-        <w:rPr>
-          <w:rFonts w:ascii="Times New Roman" w:hAnsi="Times New Roman" w:cs="Times New Roman"/>
+          <w:sz w:val="40"/>
+          <w:szCs w:val="40"/>
+          <w:lang w:val="en-US"/>
+        </w:rPr>
+      </w:pPr>
+      <w:r>
+        <w:rPr>
+          <w:rFonts w:ascii="Times New Roman" w:hAnsi="Times New Roman" w:cs="Times New Roman"/>
+          <w:sz w:val="40"/>
+          <w:szCs w:val="40"/>
           <w:lang w:val="en-US"/>
         </w:rPr>
         <w:t>This project is to create a POS system that helps cashier to manage the customer’s payment.</w:t>
@@ -215,8 +242,8 @@
         <w:rPr>
           <w:rFonts w:ascii="Times New Roman" w:hAnsi="Times New Roman" w:cs="Times New Roman"/>
           <w:b/>
-          <w:sz w:val="32"/>
-          <w:szCs w:val="32"/>
+          <w:sz w:val="44"/>
+          <w:szCs w:val="44"/>
           <w:lang w:val="en-US"/>
         </w:rPr>
       </w:pPr>
@@ -224,8 +251,8 @@
         <w:rPr>
           <w:rFonts w:ascii="Times New Roman" w:hAnsi="Times New Roman" w:cs="Times New Roman"/>
           <w:b/>
-          <w:sz w:val="32"/>
-          <w:szCs w:val="32"/>
+          <w:sz w:val="44"/>
+          <w:szCs w:val="44"/>
           <w:lang w:val="en-US"/>
         </w:rPr>
         <w:t>Use cases</w:t>
@@ -241,12 +268,16 @@
         <w:spacing w:line="480" w:lineRule="auto"/>
         <w:rPr>
           <w:rFonts w:ascii="Times New Roman" w:hAnsi="Times New Roman" w:cs="Times New Roman"/>
-          <w:lang w:val="en-US"/>
-        </w:rPr>
-      </w:pPr>
-      <w:r>
-        <w:rPr>
-          <w:rFonts w:ascii="Times New Roman" w:hAnsi="Times New Roman" w:cs="Times New Roman"/>
+          <w:sz w:val="40"/>
+          <w:szCs w:val="40"/>
+          <w:lang w:val="en-US"/>
+        </w:rPr>
+      </w:pPr>
+      <w:r>
+        <w:rPr>
+          <w:rFonts w:ascii="Times New Roman" w:hAnsi="Times New Roman" w:cs="Times New Roman"/>
+          <w:sz w:val="40"/>
+          <w:szCs w:val="40"/>
           <w:lang w:val="en-US"/>
         </w:rPr>
         <w:t>When cashier login to the system he/she</w:t>
@@ -254,6 +285,8 @@
       <w:r>
         <w:rPr>
           <w:rFonts w:ascii="Times New Roman" w:hAnsi="Times New Roman" w:cs="Times New Roman"/>
+          <w:sz w:val="40"/>
+          <w:szCs w:val="40"/>
           <w:lang w:val="en-US"/>
         </w:rPr>
         <w:t xml:space="preserve"> can </w:t>
@@ -261,6 +294,8 @@
       <w:r>
         <w:rPr>
           <w:rFonts w:ascii="Times New Roman" w:hAnsi="Times New Roman" w:cs="Times New Roman"/>
+          <w:sz w:val="40"/>
+          <w:szCs w:val="40"/>
           <w:lang w:val="en-US"/>
         </w:rPr>
         <w:t xml:space="preserve">see the product name with its price and discount information </w:t>
@@ -276,14 +311,19 @@
         <w:spacing w:line="480" w:lineRule="auto"/>
         <w:rPr>
           <w:rFonts w:ascii="Times New Roman" w:hAnsi="Times New Roman" w:cs="Times New Roman"/>
-          <w:lang w:val="en-US"/>
-        </w:rPr>
-      </w:pPr>
-      <w:r>
-        <w:rPr>
-          <w:rFonts w:ascii="Times New Roman" w:hAnsi="Times New Roman" w:cs="Times New Roman"/>
-          <w:lang w:val="en-US"/>
-        </w:rPr>
+          <w:sz w:val="40"/>
+          <w:szCs w:val="40"/>
+          <w:lang w:val="en-US"/>
+        </w:rPr>
+      </w:pPr>
+      <w:r>
+        <w:rPr>
+          <w:rFonts w:ascii="Times New Roman" w:hAnsi="Times New Roman" w:cs="Times New Roman"/>
+          <w:sz w:val="40"/>
+          <w:szCs w:val="40"/>
+          <w:lang w:val="en-US"/>
+        </w:rPr>
+        <w:lastRenderedPageBreak/>
         <w:t xml:space="preserve">Cashier can select Category and choose the product with its barcode </w:t>
       </w:r>
     </w:p>
@@ -297,12 +337,16 @@
         <w:spacing w:line="480" w:lineRule="auto"/>
         <w:rPr>
           <w:rFonts w:ascii="Times New Roman" w:hAnsi="Times New Roman" w:cs="Times New Roman"/>
-          <w:lang w:val="en-US"/>
-        </w:rPr>
-      </w:pPr>
-      <w:r>
-        <w:rPr>
-          <w:rFonts w:ascii="Times New Roman" w:hAnsi="Times New Roman" w:cs="Times New Roman"/>
+          <w:sz w:val="40"/>
+          <w:szCs w:val="40"/>
+          <w:lang w:val="en-US"/>
+        </w:rPr>
+      </w:pPr>
+      <w:r>
+        <w:rPr>
+          <w:rFonts w:ascii="Times New Roman" w:hAnsi="Times New Roman" w:cs="Times New Roman"/>
+          <w:sz w:val="40"/>
+          <w:szCs w:val="40"/>
           <w:lang w:val="en-US"/>
         </w:rPr>
         <w:t>Cashier can choose the discount percentage for products according to the manager’s requirements</w:t>
@@ -318,12 +362,16 @@
         <w:spacing w:line="480" w:lineRule="auto"/>
         <w:rPr>
           <w:rFonts w:ascii="Times New Roman" w:hAnsi="Times New Roman" w:cs="Times New Roman"/>
-          <w:lang w:val="en-US"/>
-        </w:rPr>
-      </w:pPr>
-      <w:r>
-        <w:rPr>
-          <w:rFonts w:ascii="Times New Roman" w:hAnsi="Times New Roman" w:cs="Times New Roman"/>
+          <w:sz w:val="40"/>
+          <w:szCs w:val="40"/>
+          <w:lang w:val="en-US"/>
+        </w:rPr>
+      </w:pPr>
+      <w:r>
+        <w:rPr>
+          <w:rFonts w:ascii="Times New Roman" w:hAnsi="Times New Roman" w:cs="Times New Roman"/>
+          <w:sz w:val="40"/>
+          <w:szCs w:val="40"/>
           <w:lang w:val="en-US"/>
         </w:rPr>
         <w:t xml:space="preserve">Cashier is able to print the receipt with all information related to product such as name, barcode, date sale, discount, selling price, tax and final price </w:t>
@@ -346,6 +394,8 @@
           <w:lang w:val="en-US"/>
         </w:rPr>
       </w:pPr>
+      <w:bookmarkStart w:id="0" w:name="_GoBack"/>
+      <w:bookmarkEnd w:id="0"/>
     </w:p>
     <w:p>
       <w:pPr>
@@ -358,8 +408,8 @@
         <w:rPr>
           <w:rFonts w:ascii="Times New Roman" w:hAnsi="Times New Roman" w:cs="Times New Roman"/>
           <w:b/>
-          <w:sz w:val="32"/>
-          <w:szCs w:val="32"/>
+          <w:sz w:val="44"/>
+          <w:szCs w:val="44"/>
           <w:lang w:val="en-US"/>
         </w:rPr>
       </w:pPr>
@@ -367,8 +417,8 @@
         <w:rPr>
           <w:rFonts w:ascii="Times New Roman" w:hAnsi="Times New Roman" w:cs="Times New Roman"/>
           <w:b/>
-          <w:sz w:val="32"/>
-          <w:szCs w:val="32"/>
+          <w:sz w:val="44"/>
+          <w:szCs w:val="44"/>
           <w:lang w:val="en-US"/>
         </w:rPr>
         <w:t xml:space="preserve">Features </w:t>
@@ -384,12 +434,16 @@
         <w:spacing w:line="480" w:lineRule="auto"/>
         <w:rPr>
           <w:rFonts w:ascii="Times New Roman" w:hAnsi="Times New Roman" w:cs="Times New Roman"/>
-          <w:lang w:val="en-US"/>
-        </w:rPr>
-      </w:pPr>
-      <w:r>
-        <w:rPr>
-          <w:rFonts w:ascii="Times New Roman" w:hAnsi="Times New Roman" w:cs="Times New Roman"/>
+          <w:sz w:val="40"/>
+          <w:szCs w:val="40"/>
+          <w:lang w:val="en-US"/>
+        </w:rPr>
+      </w:pPr>
+      <w:r>
+        <w:rPr>
+          <w:rFonts w:ascii="Times New Roman" w:hAnsi="Times New Roman" w:cs="Times New Roman"/>
+          <w:sz w:val="40"/>
+          <w:szCs w:val="40"/>
           <w:lang w:val="en-US"/>
         </w:rPr>
         <w:t>System can retrieve product’s information from inventory system</w:t>
@@ -405,12 +459,16 @@
         <w:spacing w:line="480" w:lineRule="auto"/>
         <w:rPr>
           <w:rFonts w:ascii="Times New Roman" w:hAnsi="Times New Roman" w:cs="Times New Roman"/>
-          <w:lang w:val="en-US"/>
-        </w:rPr>
-      </w:pPr>
-      <w:r>
-        <w:rPr>
-          <w:rFonts w:ascii="Times New Roman" w:hAnsi="Times New Roman" w:cs="Times New Roman"/>
+          <w:sz w:val="40"/>
+          <w:szCs w:val="40"/>
+          <w:lang w:val="en-US"/>
+        </w:rPr>
+      </w:pPr>
+      <w:r>
+        <w:rPr>
+          <w:rFonts w:ascii="Times New Roman" w:hAnsi="Times New Roman" w:cs="Times New Roman"/>
+          <w:sz w:val="40"/>
+          <w:szCs w:val="40"/>
           <w:lang w:val="en-US"/>
         </w:rPr>
         <w:t>System can display product’s information on screen such as name, selling price, tax, final price</w:t>
@@ -426,14 +484,19 @@
         <w:spacing w:line="480" w:lineRule="auto"/>
         <w:rPr>
           <w:rFonts w:ascii="Times New Roman" w:hAnsi="Times New Roman" w:cs="Times New Roman"/>
-          <w:lang w:val="en-US"/>
-        </w:rPr>
-      </w:pPr>
-      <w:r>
-        <w:rPr>
-          <w:rFonts w:ascii="Times New Roman" w:hAnsi="Times New Roman" w:cs="Times New Roman"/>
-          <w:lang w:val="en-US"/>
-        </w:rPr>
+          <w:sz w:val="40"/>
+          <w:szCs w:val="40"/>
+          <w:lang w:val="en-US"/>
+        </w:rPr>
+      </w:pPr>
+      <w:r>
+        <w:rPr>
+          <w:rFonts w:ascii="Times New Roman" w:hAnsi="Times New Roman" w:cs="Times New Roman"/>
+          <w:sz w:val="40"/>
+          <w:szCs w:val="40"/>
+          <w:lang w:val="en-US"/>
+        </w:rPr>
+        <w:lastRenderedPageBreak/>
         <w:t>System is able to cancel item</w:t>
       </w:r>
     </w:p>
@@ -447,12 +510,16 @@
         <w:spacing w:line="480" w:lineRule="auto"/>
         <w:rPr>
           <w:rFonts w:ascii="Times New Roman" w:hAnsi="Times New Roman" w:cs="Times New Roman"/>
-          <w:lang w:val="en-US"/>
-        </w:rPr>
-      </w:pPr>
-      <w:r>
-        <w:rPr>
-          <w:rFonts w:ascii="Times New Roman" w:hAnsi="Times New Roman" w:cs="Times New Roman"/>
+          <w:sz w:val="40"/>
+          <w:szCs w:val="40"/>
+          <w:lang w:val="en-US"/>
+        </w:rPr>
+      </w:pPr>
+      <w:r>
+        <w:rPr>
+          <w:rFonts w:ascii="Times New Roman" w:hAnsi="Times New Roman" w:cs="Times New Roman"/>
+          <w:sz w:val="40"/>
+          <w:szCs w:val="40"/>
           <w:lang w:val="en-US"/>
         </w:rPr>
         <w:t>System accepts the two way payments cash and debit card</w:t>
@@ -468,12 +535,16 @@
         <w:spacing w:line="480" w:lineRule="auto"/>
         <w:rPr>
           <w:rFonts w:ascii="Times New Roman" w:hAnsi="Times New Roman" w:cs="Times New Roman"/>
-          <w:lang w:val="en-US"/>
-        </w:rPr>
-      </w:pPr>
-      <w:r>
-        <w:rPr>
-          <w:rFonts w:ascii="Times New Roman" w:hAnsi="Times New Roman" w:cs="Times New Roman"/>
+          <w:sz w:val="40"/>
+          <w:szCs w:val="40"/>
+          <w:lang w:val="en-US"/>
+        </w:rPr>
+      </w:pPr>
+      <w:r>
+        <w:rPr>
+          <w:rFonts w:ascii="Times New Roman" w:hAnsi="Times New Roman" w:cs="Times New Roman"/>
+          <w:sz w:val="40"/>
+          <w:szCs w:val="40"/>
           <w:lang w:val="en-US"/>
         </w:rPr>
         <w:t>System let cashier apply promotion</w:t>
@@ -489,12 +560,16 @@
         <w:spacing w:line="480" w:lineRule="auto"/>
         <w:rPr>
           <w:rFonts w:ascii="Times New Roman" w:hAnsi="Times New Roman" w:cs="Times New Roman"/>
-          <w:lang w:val="en-US"/>
-        </w:rPr>
-      </w:pPr>
-      <w:r>
-        <w:rPr>
-          <w:rFonts w:ascii="Times New Roman" w:hAnsi="Times New Roman" w:cs="Times New Roman"/>
+          <w:sz w:val="40"/>
+          <w:szCs w:val="40"/>
+          <w:lang w:val="en-US"/>
+        </w:rPr>
+      </w:pPr>
+      <w:r>
+        <w:rPr>
+          <w:rFonts w:ascii="Times New Roman" w:hAnsi="Times New Roman" w:cs="Times New Roman"/>
+          <w:sz w:val="40"/>
+          <w:szCs w:val="40"/>
           <w:lang w:val="en-US"/>
         </w:rPr>
         <w:t xml:space="preserve">System accepts return products back to store </w:t>
@@ -510,12 +585,16 @@
         <w:spacing w:line="480" w:lineRule="auto"/>
         <w:rPr>
           <w:rFonts w:ascii="Times New Roman" w:hAnsi="Times New Roman" w:cs="Times New Roman"/>
-          <w:lang w:val="en-US"/>
-        </w:rPr>
-      </w:pPr>
-      <w:r>
-        <w:rPr>
-          <w:rFonts w:ascii="Times New Roman" w:hAnsi="Times New Roman" w:cs="Times New Roman"/>
+          <w:sz w:val="40"/>
+          <w:szCs w:val="40"/>
+          <w:lang w:val="en-US"/>
+        </w:rPr>
+      </w:pPr>
+      <w:r>
+        <w:rPr>
+          <w:rFonts w:ascii="Times New Roman" w:hAnsi="Times New Roman" w:cs="Times New Roman"/>
+          <w:sz w:val="40"/>
+          <w:szCs w:val="40"/>
           <w:lang w:val="en-US"/>
         </w:rPr>
         <w:t xml:space="preserve">System keep tracks of all transactions </w:t>
@@ -523,6 +602,8 @@
       <w:r>
         <w:rPr>
           <w:rFonts w:ascii="Times New Roman" w:hAnsi="Times New Roman" w:cs="Times New Roman"/>
+          <w:sz w:val="40"/>
+          <w:szCs w:val="40"/>
           <w:lang w:val="en-US"/>
         </w:rPr>
         <w:t>as well as the starting money</w:t>
@@ -530,6 +611,8 @@
       <w:r>
         <w:rPr>
           <w:rFonts w:ascii="Times New Roman" w:hAnsi="Times New Roman" w:cs="Times New Roman"/>
+          <w:sz w:val="40"/>
+          <w:szCs w:val="40"/>
           <w:lang w:val="en-US"/>
         </w:rPr>
         <w:t xml:space="preserve"> and the total money of single day.</w:t>
@@ -545,12 +628,16 @@
         <w:spacing w:line="480" w:lineRule="auto"/>
         <w:rPr>
           <w:rFonts w:ascii="Times New Roman" w:hAnsi="Times New Roman" w:cs="Times New Roman"/>
-          <w:lang w:val="en-US"/>
-        </w:rPr>
-      </w:pPr>
-      <w:r>
-        <w:rPr>
-          <w:rFonts w:ascii="Times New Roman" w:hAnsi="Times New Roman" w:cs="Times New Roman"/>
+          <w:sz w:val="40"/>
+          <w:szCs w:val="40"/>
+          <w:lang w:val="en-US"/>
+        </w:rPr>
+      </w:pPr>
+      <w:r>
+        <w:rPr>
+          <w:rFonts w:ascii="Times New Roman" w:hAnsi="Times New Roman" w:cs="Times New Roman"/>
+          <w:sz w:val="40"/>
+          <w:szCs w:val="40"/>
           <w:lang w:val="en-US"/>
         </w:rPr>
         <w:t>System is able to display the variance of money</w:t>
@@ -558,6 +645,8 @@
       <w:r>
         <w:rPr>
           <w:rFonts w:ascii="Times New Roman" w:hAnsi="Times New Roman" w:cs="Times New Roman"/>
+          <w:sz w:val="40"/>
+          <w:szCs w:val="40"/>
           <w:lang w:val="en-US"/>
         </w:rPr>
         <w:t xml:space="preserve"> between the actual earned money with the total money in sy</w:t>
@@ -565,6 +654,8 @@
       <w:r>
         <w:rPr>
           <w:rFonts w:ascii="Times New Roman" w:hAnsi="Times New Roman" w:cs="Times New Roman"/>
+          <w:sz w:val="40"/>
+          <w:szCs w:val="40"/>
           <w:lang w:val="en-US"/>
         </w:rPr>
         <w:t>s</w:t>
@@ -572,9 +663,36 @@
       <w:r>
         <w:rPr>
           <w:rFonts w:ascii="Times New Roman" w:hAnsi="Times New Roman" w:cs="Times New Roman"/>
+          <w:sz w:val="40"/>
+          <w:szCs w:val="40"/>
           <w:lang w:val="en-US"/>
         </w:rPr>
         <w:t xml:space="preserve">tem. </w:t>
+      </w:r>
+    </w:p>
+    <w:p>
+      <w:pPr>
+        <w:pStyle w:val="ListParagraph"/>
+        <w:numPr>
+          <w:ilvl w:val="1"/>
+          <w:numId w:val="1"/>
+        </w:numPr>
+        <w:spacing w:line="480" w:lineRule="auto"/>
+        <w:rPr>
+          <w:rFonts w:ascii="Times New Roman" w:hAnsi="Times New Roman" w:cs="Times New Roman"/>
+          <w:sz w:val="40"/>
+          <w:szCs w:val="40"/>
+          <w:lang w:val="en-US"/>
+        </w:rPr>
+      </w:pPr>
+      <w:r>
+        <w:rPr>
+          <w:rFonts w:ascii="Times New Roman" w:hAnsi="Times New Roman" w:cs="Times New Roman"/>
+          <w:sz w:val="40"/>
+          <w:szCs w:val="40"/>
+          <w:lang w:val="en-US"/>
+        </w:rPr>
+        <w:t>Scanning Barcode using the camera of machine</w:t>
       </w:r>
     </w:p>
     <w:p>

</xml_diff>